<commit_message>
Updated the report and the presenstation
</commit_message>
<xml_diff>
--- a/labs/lab02/report/report.docx
+++ b/labs/lab02/report/report.docx
@@ -131,11 +131,11 @@
         </w:numPr>
       </w:pPr>
       <w:r>
-        <w:t xml:space="preserve">Цель лабораторной работы — исследование поведения различных версий протокола TCP (NewReno, Reno) в сети с управлением перегрузками с использованием алгоритма RED. Анализируется изменение размера окна перегрузки и влияние параметров очереди на эффективность передачи данных. Результаты визуализируются с помощью xgraph, с настройкой цвета и подписей графиков.</w:t>
+        <w:t xml:space="preserve">Цель лабораторной работы — исследование поведения различных версий протокола TCP (NewReno, Reno, Veags) в сети с управлением перегрузками с использованием алгоритма RED. Анализируется изменение размера окна перегрузки и влияние параметров очереди на эффективность передачи данных. Результаты визуализируются с помощью xgraph, с настройкой цвета и подписей графиков.</w:t>
       </w:r>
     </w:p>
     <w:bookmarkEnd w:id="20"/>
-    <w:bookmarkStart w:id="90" w:name="выполнение-лабораторной-работы"/>
+    <w:bookmarkStart w:id="94" w:name="выполнение-лабораторной-работы"/>
     <w:p>
       <w:pPr>
         <w:pStyle w:val="Heading1"/>
@@ -153,7 +153,7 @@
         <w:t xml:space="preserve">Выполнение лабораторной работы</w:t>
       </w:r>
     </w:p>
-    <w:bookmarkStart w:id="89" w:name="пример-с-дисциплиной-red"/>
+    <w:bookmarkStart w:id="93" w:name="пример-с-дисциплиной-red"/>
     <w:p>
       <w:pPr>
         <w:pStyle w:val="Heading2"/>
@@ -1832,7 +1832,7 @@
     </w:p>
     <w:bookmarkEnd w:id="86"/>
     <w:bookmarkEnd w:id="87"/>
-    <w:bookmarkStart w:id="88" w:name="X90c4805c9928d101c43ccc2188577de481f2ab1"/>
+    <w:bookmarkStart w:id="92" w:name="X90c4805c9928d101c43ccc2188577de481f2ab1"/>
     <w:p>
       <w:pPr>
         <w:pStyle w:val="Heading3"/>
@@ -1864,6 +1864,12 @@
         </w:rPr>
         <w:t xml:space="preserve">Цвета траекторий:</w:t>
       </w:r>
+      <w:r>
+        <w:t xml:space="preserve"> </w:t>
+      </w:r>
+      <w:r>
+        <w:t xml:space="preserve">(рис. 14).</w:t>
+      </w:r>
     </w:p>
     <w:p>
       <w:pPr>
@@ -2022,10 +2028,67 @@
         <w:t xml:space="preserve">-x time -y queue</w:t>
       </w:r>
     </w:p>
-    <w:bookmarkEnd w:id="88"/>
-    <w:bookmarkEnd w:id="89"/>
-    <w:bookmarkEnd w:id="90"/>
-    <w:bookmarkStart w:id="91" w:name="выводы"/>
+    <w:bookmarkStart w:id="91" w:name="fig:014"/>
+    <w:p>
+      <w:pPr>
+        <w:pStyle w:val="CaptionedFigure"/>
+      </w:pPr>
+      <w:r>
+        <w:drawing>
+          <wp:inline>
+            <wp:extent cx="3733800" cy="1860982"/>
+            <wp:effectExtent b="0" l="0" r="0" t="0"/>
+            <wp:docPr descr="Рис. 14: Внести изменения при отображении окон с графиками" title="" id="89" name="Picture"/>
+            <a:graphic>
+              <a:graphicData uri="http://schemas.openxmlformats.org/drawingml/2006/picture">
+                <pic:pic>
+                  <pic:nvPicPr>
+                    <pic:cNvPr descr="image/15.png" id="90" name="Picture"/>
+                    <pic:cNvPicPr>
+                      <a:picLocks noChangeArrowheads="1" noChangeAspect="1"/>
+                    </pic:cNvPicPr>
+                  </pic:nvPicPr>
+                  <pic:blipFill>
+                    <a:blip r:embed="rId88"/>
+                    <a:stretch>
+                      <a:fillRect/>
+                    </a:stretch>
+                  </pic:blipFill>
+                  <pic:spPr bwMode="auto">
+                    <a:xfrm>
+                      <a:off x="0" y="0"/>
+                      <a:ext cx="3733800" cy="1860982"/>
+                    </a:xfrm>
+                    <a:prstGeom prst="rect">
+                      <a:avLst/>
+                    </a:prstGeom>
+                    <a:noFill/>
+                    <a:ln w="9525">
+                      <a:noFill/>
+                      <a:headEnd/>
+                      <a:tailEnd/>
+                    </a:ln>
+                  </pic:spPr>
+                </pic:pic>
+              </a:graphicData>
+            </a:graphic>
+          </wp:inline>
+        </w:drawing>
+      </w:r>
+    </w:p>
+    <w:p>
+      <w:pPr>
+        <w:pStyle w:val="ImageCaption"/>
+      </w:pPr>
+      <w:r>
+        <w:t xml:space="preserve">Рис. 14: Внести изменения при отображении окон с графиками</w:t>
+      </w:r>
+    </w:p>
+    <w:bookmarkEnd w:id="91"/>
+    <w:bookmarkEnd w:id="92"/>
+    <w:bookmarkEnd w:id="93"/>
+    <w:bookmarkEnd w:id="94"/>
+    <w:bookmarkStart w:id="95" w:name="выводы"/>
     <w:p>
       <w:pPr>
         <w:pStyle w:val="Heading1"/>
@@ -2052,7 +2115,7 @@
         </w:numPr>
       </w:pPr>
       <w:r>
-        <w:t xml:space="preserve">В ходе работы изучены механизмы управления окном перегрузки в TCP NewReno и динамика очереди. Графики показали зависимость этих параметров от времени, а изменения оформления улучшили их интерпретацию. Анализ подтвердил, что управление окном и очередью повышает эффективность сети.</w:t>
+        <w:t xml:space="preserve">В ходе работы изучены механизмы управления окном перегрузки в TCP NewReno, Reno, Veags и динамика очереди. Графики показали зависимость этих параметров от времени, а изменения оформления улучшили их интерпретацию. Анализ подтвердил, что управление окном и очередью повышает эффективность сети.</w:t>
       </w:r>
     </w:p>
     <w:p>
@@ -2078,8 +2141,8 @@
         <w:t xml:space="preserve">;]</w:t>
       </w:r>
     </w:p>
-    <w:bookmarkEnd w:id="91"/>
-    <w:bookmarkStart w:id="97" w:name="список-литературы"/>
+    <w:bookmarkEnd w:id="95"/>
+    <w:bookmarkStart w:id="101" w:name="список-литературы"/>
     <w:p>
       <w:pPr>
         <w:pStyle w:val="Heading1"/>
@@ -2088,8 +2151,8 @@
         <w:t xml:space="preserve">Список литературы</w:t>
       </w:r>
     </w:p>
-    <w:bookmarkStart w:id="96" w:name="refs"/>
-    <w:bookmarkStart w:id="93" w:name="ref-kurose_book_computernetworking_en"/>
+    <w:bookmarkStart w:id="100" w:name="refs"/>
+    <w:bookmarkStart w:id="97" w:name="ref-kurose_book_computernetworking_en"/>
     <w:p>
       <w:pPr>
         <w:pStyle w:val="Bibliography"/>
@@ -2109,7 +2172,7 @@
       <w:r>
         <w:t xml:space="preserve"> </w:t>
       </w:r>
-      <w:hyperlink r:id="rId92">
+      <w:hyperlink r:id="rId96">
         <w:r>
           <w:rPr>
             <w:rStyle w:val="Hyperlink"/>
@@ -2121,8 +2184,8 @@
         <w:t xml:space="preserve">. 1st изд. Addison-Wesley, 1994.</w:t>
       </w:r>
     </w:p>
-    <w:bookmarkEnd w:id="93"/>
-    <w:bookmarkStart w:id="95" w:name="ref-tanenbaum_book_computernetworks_en"/>
+    <w:bookmarkEnd w:id="97"/>
+    <w:bookmarkStart w:id="99" w:name="ref-tanenbaum_book_computernetworks_en"/>
     <w:p>
       <w:pPr>
         <w:pStyle w:val="Bibliography"/>
@@ -2142,7 +2205,7 @@
       <w:r>
         <w:t xml:space="preserve"> </w:t>
       </w:r>
-      <w:hyperlink r:id="rId94">
+      <w:hyperlink r:id="rId98">
         <w:r>
           <w:rPr>
             <w:rStyle w:val="Hyperlink"/>
@@ -2154,9 +2217,9 @@
         <w:t xml:space="preserve">. 5th изд. Pearson, 2010.</w:t>
       </w:r>
     </w:p>
-    <w:bookmarkEnd w:id="95"/>
-    <w:bookmarkEnd w:id="96"/>
-    <w:bookmarkEnd w:id="97"/>
+    <w:bookmarkEnd w:id="99"/>
+    <w:bookmarkEnd w:id="100"/>
+    <w:bookmarkEnd w:id="101"/>
     <w:sectPr>
       <w:footnotePr>
         <w:numRestart w:val="eachSect"/>

</xml_diff>